<commit_message>
Backend Login (routes i pagina)
</commit_message>
<xml_diff>
--- a/altres/mockup.docx
+++ b/altres/mockup.docx
@@ -10,6 +10,7 @@
           <w:docPartUnique/>
         </w:docPartObj>
       </w:sdtPr>
+      <w:sdtEndPr/>
       <w:sdtContent>
         <w:p/>
         <w:tbl>
@@ -46,6 +47,7 @@
                 <w:dataBinding w:prefixMappings="xmlns:ns0='http://schemas.openxmlformats.org/package/2006/metadata/core-properties' xmlns:ns1='http://purl.org/dc/elements/1.1/'" w:xpath="/ns0:coreProperties[1]/ns1:title[1]" w:storeItemID="{6C3C8BC8-F283-45AE-878A-BAB7291924A1}"/>
                 <w:text/>
               </w:sdtPr>
+              <w:sdtEndPr/>
               <w:sdtContent>
                 <w:tc>
                   <w:tcPr>
@@ -61,6 +63,7 @@
                         <w:lang w:val="ca-ES"/>
                       </w:rPr>
                     </w:pPr>
+                    <w:proofErr w:type="spellStart"/>
                     <w:r>
                       <w:rPr>
                         <w:rFonts w:asciiTheme="majorHAnsi" w:eastAsiaTheme="majorEastAsia" w:hAnsiTheme="majorHAnsi" w:cstheme="majorBidi"/>
@@ -70,6 +73,7 @@
                       </w:rPr>
                       <w:t>Daw_Sharing</w:t>
                     </w:r>
+                    <w:proofErr w:type="spellEnd"/>
                   </w:p>
                 </w:tc>
               </w:sdtContent>
@@ -88,6 +92,7 @@
                 <w:dataBinding w:prefixMappings="xmlns:ns0='http://schemas.openxmlformats.org/package/2006/metadata/core-properties' xmlns:ns1='http://purl.org/dc/elements/1.1/'" w:xpath="/ns0:coreProperties[1]/ns1:subject[1]" w:storeItemID="{6C3C8BC8-F283-45AE-878A-BAB7291924A1}"/>
                 <w:text/>
               </w:sdtPr>
+              <w:sdtEndPr/>
               <w:sdtContent>
                 <w:tc>
                   <w:tcPr>
@@ -129,6 +134,7 @@
                 <w:dataBinding w:prefixMappings="xmlns:ns0='http://schemas.openxmlformats.org/package/2006/metadata/core-properties' xmlns:ns1='http://purl.org/dc/elements/1.1/'" w:xpath="/ns0:coreProperties[1]/ns1:creator[1]" w:storeItemID="{6C3C8BC8-F283-45AE-878A-BAB7291924A1}"/>
                 <w:text/>
               </w:sdtPr>
+              <w:sdtEndPr/>
               <w:sdtContent>
                 <w:tc>
                   <w:tcPr>
@@ -149,7 +155,25 @@
                         <w:sz w:val="28"/>
                         <w:szCs w:val="28"/>
                       </w:rPr>
-                      <w:t>Arnau, Martí, Jonatan i Josep</w:t>
+                      <w:t xml:space="preserve">Arnau, Martí, </w:t>
+                    </w:r>
+                    <w:proofErr w:type="spellStart"/>
+                    <w:r>
+                      <w:rPr>
+                        <w:b/>
+                        <w:sz w:val="28"/>
+                        <w:szCs w:val="28"/>
+                      </w:rPr>
+                      <w:t>Jonatan</w:t>
+                    </w:r>
+                    <w:proofErr w:type="spellEnd"/>
+                    <w:r>
+                      <w:rPr>
+                        <w:b/>
+                        <w:sz w:val="28"/>
+                        <w:szCs w:val="28"/>
+                      </w:rPr>
+                      <w:t xml:space="preserve"> i Josep</w:t>
                     </w:r>
                   </w:p>
                 </w:tc>
@@ -1109,6 +1133,143 @@
           </wp:inline>
         </w:drawing>
       </w:r>
+      <w:r>
+        <w:rPr>
+          <w:b/>
+          <w:sz w:val="44"/>
+          <w:szCs w:val="44"/>
+          <w:u w:val="single"/>
+        </w:rPr>
+        <w:lastRenderedPageBreak/>
+        <w:t>BACKEND</w:t>
+      </w:r>
+    </w:p>
+    <w:p>
+      <w:pPr>
+        <w:jc w:val="center"/>
+        <w:rPr>
+          <w:sz w:val="44"/>
+          <w:szCs w:val="44"/>
+        </w:rPr>
+      </w:pPr>
+    </w:p>
+    <w:p>
+      <w:pPr>
+        <w:jc w:val="center"/>
+        <w:rPr>
+          <w:sz w:val="44"/>
+          <w:szCs w:val="44"/>
+          <w:u w:val="single"/>
+        </w:rPr>
+      </w:pPr>
+      <w:r>
+        <w:rPr>
+          <w:noProof/>
+          <w:lang w:eastAsia="es-ES"/>
+        </w:rPr>
+        <w:drawing>
+          <wp:inline distT="0" distB="0" distL="0" distR="0" wp14:anchorId="784FF1EF" wp14:editId="4AE2F3E5">
+            <wp:extent cx="8857615" cy="4305300"/>
+            <wp:effectExtent l="0" t="0" r="0" b="0"/>
+            <wp:docPr id="4" name="Imagen 4"/>
+            <wp:cNvGraphicFramePr>
+              <a:graphicFrameLocks xmlns:a="http://schemas.openxmlformats.org/drawingml/2006/main" noChangeAspect="1"/>
+            </wp:cNvGraphicFramePr>
+            <a:graphic xmlns:a="http://schemas.openxmlformats.org/drawingml/2006/main">
+              <a:graphicData uri="http://schemas.openxmlformats.org/drawingml/2006/picture">
+                <pic:pic xmlns:pic="http://schemas.openxmlformats.org/drawingml/2006/picture">
+                  <pic:nvPicPr>
+                    <pic:cNvPr id="1" name=""/>
+                    <pic:cNvPicPr/>
+                  </pic:nvPicPr>
+                  <pic:blipFill rotWithShape="1">
+                    <a:blip r:embed="rId24"/>
+                    <a:srcRect l="3749" t="21899" r="38518" b="20401"/>
+                    <a:stretch/>
+                  </pic:blipFill>
+                  <pic:spPr bwMode="auto">
+                    <a:xfrm>
+                      <a:off x="0" y="0"/>
+                      <a:ext cx="8881801" cy="4317056"/>
+                    </a:xfrm>
+                    <a:prstGeom prst="rect">
+                      <a:avLst/>
+                    </a:prstGeom>
+                    <a:ln>
+                      <a:noFill/>
+                    </a:ln>
+                    <a:extLst>
+                      <a:ext uri="{53640926-AAD7-44D8-BBD7-CCE9431645EC}">
+                        <a14:shadowObscured xmlns:a14="http://schemas.microsoft.com/office/drawing/2010/main"/>
+                      </a:ext>
+                    </a:extLst>
+                  </pic:spPr>
+                </pic:pic>
+              </a:graphicData>
+            </a:graphic>
+          </wp:inline>
+        </w:drawing>
+      </w:r>
+      <w:bookmarkStart w:id="0" w:name="_GoBack"/>
+      <w:bookmarkEnd w:id="0"/>
+    </w:p>
+    <w:p>
+      <w:pPr>
+        <w:jc w:val="center"/>
+        <w:rPr>
+          <w:sz w:val="44"/>
+          <w:szCs w:val="44"/>
+        </w:rPr>
+      </w:pPr>
+      <w:r>
+        <w:rPr>
+          <w:noProof/>
+          <w:lang w:eastAsia="es-ES"/>
+        </w:rPr>
+        <w:lastRenderedPageBreak/>
+        <w:drawing>
+          <wp:inline distT="0" distB="0" distL="0" distR="0" wp14:anchorId="7A9578DE" wp14:editId="770DA3D5">
+            <wp:extent cx="8839200" cy="5097056"/>
+            <wp:effectExtent l="0" t="0" r="0" b="0"/>
+            <wp:docPr id="2" name="Imagen 2"/>
+            <wp:cNvGraphicFramePr>
+              <a:graphicFrameLocks xmlns:a="http://schemas.openxmlformats.org/drawingml/2006/main" noChangeAspect="1"/>
+            </wp:cNvGraphicFramePr>
+            <a:graphic xmlns:a="http://schemas.openxmlformats.org/drawingml/2006/main">
+              <a:graphicData uri="http://schemas.openxmlformats.org/drawingml/2006/picture">
+                <pic:pic xmlns:pic="http://schemas.openxmlformats.org/drawingml/2006/picture">
+                  <pic:nvPicPr>
+                    <pic:cNvPr id="1" name=""/>
+                    <pic:cNvPicPr/>
+                  </pic:nvPicPr>
+                  <pic:blipFill rotWithShape="1">
+                    <a:blip r:embed="rId25"/>
+                    <a:srcRect l="2678" t="29326" r="38625" b="10499"/>
+                    <a:stretch/>
+                  </pic:blipFill>
+                  <pic:spPr bwMode="auto">
+                    <a:xfrm>
+                      <a:off x="0" y="0"/>
+                      <a:ext cx="8854336" cy="5105784"/>
+                    </a:xfrm>
+                    <a:prstGeom prst="rect">
+                      <a:avLst/>
+                    </a:prstGeom>
+                    <a:ln>
+                      <a:noFill/>
+                    </a:ln>
+                    <a:extLst>
+                      <a:ext uri="{53640926-AAD7-44D8-BBD7-CCE9431645EC}">
+                        <a14:shadowObscured xmlns:a14="http://schemas.microsoft.com/office/drawing/2010/main"/>
+                      </a:ext>
+                    </a:extLst>
+                  </pic:spPr>
+                </pic:pic>
+              </a:graphicData>
+            </a:graphic>
+          </wp:inline>
+        </w:drawing>
+      </w:r>
     </w:p>
     <w:p>
       <w:r>
@@ -1133,7 +1294,7 @@
                     <pic:cNvPicPr/>
                   </pic:nvPicPr>
                   <pic:blipFill rotWithShape="1">
-                    <a:blip r:embed="rId24"/>
+                    <a:blip r:embed="rId26"/>
                     <a:srcRect l="17354" t="23861" r="34650" b="11713"/>
                     <a:stretch/>
                   </pic:blipFill>
@@ -1160,11 +1321,9 @@
           </wp:inline>
         </w:drawing>
       </w:r>
-      <w:bookmarkStart w:id="0" w:name="_GoBack"/>
-      <w:bookmarkEnd w:id="0"/>
     </w:p>
     <w:sectPr>
-      <w:footerReference w:type="default" r:id="rId25"/>
+      <w:footerReference w:type="default" r:id="rId27"/>
       <w:pgSz w:w="16838" w:h="11906" w:orient="landscape"/>
       <w:pgMar w:top="1701" w:right="1417" w:bottom="1701" w:left="1417" w:header="708" w:footer="708" w:gutter="0"/>
       <w:cols w:space="708"/>
@@ -1229,7 +1388,7 @@
           <w:rPr>
             <w:noProof/>
           </w:rPr>
-          <w:t>18</w:t>
+          <w:t>21</w:t>
         </w:r>
         <w:r>
           <w:rPr>
@@ -1730,7 +1889,6 @@
     <w:basedOn w:val="Normal"/>
     <w:link w:val="EncabezadoCar"/>
     <w:uiPriority w:val="99"/>
-    <w:semiHidden/>
     <w:unhideWhenUsed/>
     <w:rsid w:val="0089060C"/>
     <w:pPr>
@@ -1746,7 +1904,6 @@
     <w:basedOn w:val="Fuentedeprrafopredeter"/>
     <w:link w:val="Encabezado"/>
     <w:uiPriority w:val="99"/>
-    <w:semiHidden/>
     <w:rsid w:val="0089060C"/>
   </w:style>
   <w:style w:type="paragraph" w:styleId="Piedepgina">
@@ -2085,7 +2242,7 @@
 </file>
 
 <file path=customXml/itemProps1.xml><?xml version="1.0" encoding="utf-8"?>
-<ds:datastoreItem xmlns:ds="http://schemas.openxmlformats.org/officeDocument/2006/customXml" ds:itemID="{34E5987C-7129-4996-8D67-C0D085A058E3}">
+<ds:datastoreItem xmlns:ds="http://schemas.openxmlformats.org/officeDocument/2006/customXml" ds:itemID="{E7205651-8527-4D2F-98CB-CB2408B06F2C}">
   <ds:schemaRefs>
     <ds:schemaRef ds:uri="http://schemas.openxmlformats.org/officeDocument/2006/bibliography"/>
   </ds:schemaRefs>

</xml_diff>